<commit_message>
Update Documento de Análisis.docx
</commit_message>
<xml_diff>
--- a/Documento de Análisis -Definitivo/Documento de Análisis.docx
+++ b/Documento de Análisis -Definitivo/Documento de Análisis.docx
@@ -239,6 +239,12 @@
           <w:b/>
         </w:rPr>
         <w:t xml:space="preserve"> </w:t>
+      </w:r>
+      <w:r>
+        <w:rPr>
+          <w:b/>
+        </w:rPr>
+        <w:t>- 296105</w:t>
       </w:r>
       <w:bookmarkStart w:id="0" w:name="_GoBack"/>
       <w:bookmarkEnd w:id="0"/>
@@ -8804,7 +8810,7 @@
 </file>
 
 <file path=customXml/itemProps1.xml><?xml version="1.0" encoding="utf-8"?>
-<ds:datastoreItem xmlns:ds="http://schemas.openxmlformats.org/officeDocument/2006/customXml" ds:itemID="{B7357D41-E768-4228-B8C5-2F82DB5A10D3}">
+<ds:datastoreItem xmlns:ds="http://schemas.openxmlformats.org/officeDocument/2006/customXml" ds:itemID="{D2310BBA-F37C-4263-BF06-E0F169A45431}">
   <ds:schemaRefs>
     <ds:schemaRef ds:uri="http://schemas.openxmlformats.org/officeDocument/2006/bibliography"/>
   </ds:schemaRefs>

</xml_diff>